<commit_message>
Fix multiplication function for negative inputs and add test cases
</commit_message>
<xml_diff>
--- a/PHY 1112/ASSIGNMENTS/ASSIGNMENT 5/PHY1112_Winter2024_Assignment5.docx
+++ b/PHY 1112/ASSIGNMENTS/ASSIGNMENT 5/PHY1112_Winter2024_Assignment5.docx
@@ -90,8 +90,18 @@
           <w:sz w:val="36"/>
           <w:szCs w:val="36"/>
         </w:rPr>
-        <w:t>Going in circles</w:t>
-      </w:r>
+        <w:t xml:space="preserve">Going in </w:t>
+      </w:r>
+      <w:proofErr w:type="gramStart"/>
+      <w:r>
+        <w:rPr>
+          <w:rFonts w:ascii="Liberation Mono" w:eastAsia="Aptos Mono" w:hAnsi="Liberation Mono" w:cs="Aptos Mono"/>
+          <w:sz w:val="36"/>
+          <w:szCs w:val="36"/>
+        </w:rPr>
+        <w:t>circles</w:t>
+      </w:r>
+      <w:proofErr w:type="gramEnd"/>
     </w:p>
     <w:p>
       <w:pPr>
@@ -291,8 +301,18 @@
           <w:sz w:val="24"/>
           <w:szCs w:val="24"/>
         </w:rPr>
-        <w:t>Practice recursion</w:t>
-      </w:r>
+        <w:t xml:space="preserve">Practice </w:t>
+      </w:r>
+      <w:proofErr w:type="gramStart"/>
+      <w:r>
+        <w:rPr>
+          <w:rFonts w:ascii="Times New Roman" w:eastAsia="Aptos" w:hAnsi="Times New Roman" w:cs="Times New Roman"/>
+          <w:sz w:val="24"/>
+          <w:szCs w:val="24"/>
+        </w:rPr>
+        <w:t>recursion</w:t>
+      </w:r>
+      <w:proofErr w:type="gramEnd"/>
     </w:p>
     <w:p>
       <w:pPr>
@@ -315,8 +335,18 @@
           <w:sz w:val="24"/>
           <w:szCs w:val="24"/>
         </w:rPr>
-        <w:t>Practice debugging</w:t>
-      </w:r>
+        <w:t xml:space="preserve">Practice </w:t>
+      </w:r>
+      <w:proofErr w:type="gramStart"/>
+      <w:r>
+        <w:rPr>
+          <w:rFonts w:ascii="Times New Roman" w:eastAsia="Aptos" w:hAnsi="Times New Roman" w:cs="Times New Roman"/>
+          <w:sz w:val="24"/>
+          <w:szCs w:val="24"/>
+        </w:rPr>
+        <w:t>debugging</w:t>
+      </w:r>
+      <w:proofErr w:type="gramEnd"/>
     </w:p>
     <w:p>
       <w:pPr>
@@ -339,8 +369,18 @@
           <w:sz w:val="24"/>
           <w:szCs w:val="24"/>
         </w:rPr>
-        <w:t>Practice read-in of datasets using NumPy</w:t>
-      </w:r>
+        <w:t xml:space="preserve">Practice read-in of datasets using </w:t>
+      </w:r>
+      <w:proofErr w:type="gramStart"/>
+      <w:r>
+        <w:rPr>
+          <w:rFonts w:ascii="Times New Roman" w:eastAsia="Aptos" w:hAnsi="Times New Roman" w:cs="Times New Roman"/>
+          <w:sz w:val="24"/>
+          <w:szCs w:val="24"/>
+        </w:rPr>
+        <w:t>NumPy</w:t>
+      </w:r>
+      <w:proofErr w:type="gramEnd"/>
     </w:p>
     <w:p>
       <w:pPr>
@@ -1270,7 +1310,25 @@
           <w:sz w:val="24"/>
           <w:szCs w:val="24"/>
         </w:rPr>
-        <w:t xml:space="preserve">`fibonacci_term` </w:t>
+        <w:t>`</w:t>
+      </w:r>
+      <w:proofErr w:type="spellStart"/>
+      <w:r>
+        <w:rPr>
+          <w:rFonts w:ascii="Times New Roman" w:eastAsia="Aptos" w:hAnsi="Times New Roman" w:cs="Times New Roman"/>
+          <w:sz w:val="24"/>
+          <w:szCs w:val="24"/>
+        </w:rPr>
+        <w:t>fibonacci_term</w:t>
+      </w:r>
+      <w:proofErr w:type="spellEnd"/>
+      <w:r>
+        <w:rPr>
+          <w:rFonts w:ascii="Times New Roman" w:eastAsia="Aptos" w:hAnsi="Times New Roman" w:cs="Times New Roman"/>
+          <w:sz w:val="24"/>
+          <w:szCs w:val="24"/>
+        </w:rPr>
+        <w:t xml:space="preserve">` </w:t>
       </w:r>
       <w:r>
         <w:rPr>
@@ -1443,6 +1501,9 @@
         </w:rPr>
       </w:pPr>
       <w:r>
+        <w:rPr>
+          <w:noProof/>
+        </w:rPr>
         <w:lastRenderedPageBreak/>
         <w:drawing>
           <wp:inline distT="0" distB="0" distL="0" distR="0" wp14:anchorId="381B027D" wp14:editId="7F3B40B6">
@@ -1512,7 +1573,16 @@
           <w:sz w:val="24"/>
           <w:szCs w:val="24"/>
         </w:rPr>
-        <w:t>write a `fibonacci_sequence</w:t>
+        <w:t>write a `</w:t>
+      </w:r>
+      <w:proofErr w:type="spellStart"/>
+      <w:r>
+        <w:rPr>
+          <w:rFonts w:ascii="Times New Roman" w:eastAsia="Aptos" w:hAnsi="Times New Roman" w:cs="Times New Roman"/>
+          <w:sz w:val="24"/>
+          <w:szCs w:val="24"/>
+        </w:rPr>
+        <w:t>fibonacci_sequence</w:t>
       </w:r>
       <w:r>
         <w:rPr>
@@ -1522,6 +1592,7 @@
         </w:rPr>
         <w:t>_loop</w:t>
       </w:r>
+      <w:proofErr w:type="spellEnd"/>
       <w:r>
         <w:rPr>
           <w:rFonts w:ascii="Times New Roman" w:eastAsia="Aptos" w:hAnsi="Times New Roman" w:cs="Times New Roman"/>
@@ -1560,15 +1631,33 @@
           <w:sz w:val="24"/>
           <w:szCs w:val="24"/>
         </w:rPr>
-        <w:t>enerate the first 30 terms of the Fibonacci sequence</w:t>
-      </w:r>
-      <w:r>
-        <w:rPr>
-          <w:rFonts w:ascii="Times New Roman" w:eastAsia="Aptos" w:hAnsi="Times New Roman" w:cs="Times New Roman"/>
-          <w:sz w:val="24"/>
-          <w:szCs w:val="24"/>
-        </w:rPr>
-        <w:t>, and take a screenshot of your results.</w:t>
+        <w:t xml:space="preserve">enerate the first 30 terms of the Fibonacci </w:t>
+      </w:r>
+      <w:proofErr w:type="gramStart"/>
+      <w:r>
+        <w:rPr>
+          <w:rFonts w:ascii="Times New Roman" w:eastAsia="Aptos" w:hAnsi="Times New Roman" w:cs="Times New Roman"/>
+          <w:sz w:val="24"/>
+          <w:szCs w:val="24"/>
+        </w:rPr>
+        <w:t>sequence</w:t>
+      </w:r>
+      <w:r>
+        <w:rPr>
+          <w:rFonts w:ascii="Times New Roman" w:eastAsia="Aptos" w:hAnsi="Times New Roman" w:cs="Times New Roman"/>
+          <w:sz w:val="24"/>
+          <w:szCs w:val="24"/>
+        </w:rPr>
+        <w:t>, and</w:t>
+      </w:r>
+      <w:proofErr w:type="gramEnd"/>
+      <w:r>
+        <w:rPr>
+          <w:rFonts w:ascii="Times New Roman" w:eastAsia="Aptos" w:hAnsi="Times New Roman" w:cs="Times New Roman"/>
+          <w:sz w:val="24"/>
+          <w:szCs w:val="24"/>
+        </w:rPr>
+        <w:t xml:space="preserve"> take a screenshot of your results.</w:t>
       </w:r>
       <w:r>
         <w:rPr>
@@ -1652,6 +1741,7 @@
       <w:r>
         <w:rPr>
           <w:rFonts w:ascii="Times New Roman" w:eastAsia="Aptos SemiBold" w:hAnsi="Times New Roman" w:cs="Times New Roman"/>
+          <w:noProof/>
           <w:sz w:val="24"/>
           <w:szCs w:val="24"/>
         </w:rPr>
@@ -1835,6 +1925,7 @@
       <w:r>
         <w:rPr>
           <w:rFonts w:ascii="Times New Roman" w:eastAsia="Aptos SemiBold" w:hAnsi="Times New Roman" w:cs="Times New Roman"/>
+          <w:noProof/>
           <w:sz w:val="24"/>
           <w:szCs w:val="24"/>
         </w:rPr>
@@ -1888,6 +1979,7 @@
       <w:r>
         <w:rPr>
           <w:rFonts w:ascii="Times New Roman" w:eastAsia="Aptos SemiBold" w:hAnsi="Times New Roman" w:cs="Times New Roman"/>
+          <w:noProof/>
           <w:sz w:val="24"/>
           <w:szCs w:val="24"/>
         </w:rPr>
@@ -2218,21 +2310,41 @@
         </w:rPr>
         <w:t xml:space="preserve"> </w:t>
       </w:r>
+      <w:proofErr w:type="spellStart"/>
       <w:r>
         <w:rPr>
           <w:rFonts w:ascii="Courier New" w:hAnsi="Courier New" w:cs="Courier New"/>
           <w:color w:val="2A6099"/>
           <w:szCs w:val="20"/>
         </w:rPr>
-        <w:t>recursive_multiplication</w:t>
-      </w:r>
+        <w:t>recursive_</w:t>
+      </w:r>
+      <w:proofErr w:type="gramStart"/>
+      <w:r>
+        <w:rPr>
+          <w:rFonts w:ascii="Courier New" w:hAnsi="Courier New" w:cs="Courier New"/>
+          <w:color w:val="2A6099"/>
+          <w:szCs w:val="20"/>
+        </w:rPr>
+        <w:t>multiplication</w:t>
+      </w:r>
+      <w:proofErr w:type="spellEnd"/>
       <w:r>
         <w:rPr>
           <w:rFonts w:ascii="Courier New" w:hAnsi="Courier New" w:cs="Courier New"/>
           <w:color w:val="000000"/>
           <w:szCs w:val="20"/>
         </w:rPr>
-        <w:t>(a, b):</w:t>
+        <w:t>(</w:t>
+      </w:r>
+      <w:proofErr w:type="gramEnd"/>
+      <w:r>
+        <w:rPr>
+          <w:rFonts w:ascii="Courier New" w:hAnsi="Courier New" w:cs="Courier New"/>
+          <w:color w:val="000000"/>
+          <w:szCs w:val="20"/>
+        </w:rPr>
+        <w:t>a, b):</w:t>
       </w:r>
     </w:p>
     <w:p>
@@ -2287,7 +2399,7 @@
           <w:color w:val="808080"/>
           <w:szCs w:val="20"/>
         </w:rPr>
-        <w:t>1</w:t>
+        <w:t>0</w:t>
       </w:r>
       <w:r>
         <w:rPr>
@@ -2365,21 +2477,41 @@
         </w:rPr>
         <w:t xml:space="preserve"> a + </w:t>
       </w:r>
+      <w:proofErr w:type="spellStart"/>
       <w:r>
         <w:rPr>
           <w:rFonts w:ascii="Courier New" w:hAnsi="Courier New" w:cs="Courier New"/>
           <w:color w:val="2A6099"/>
           <w:szCs w:val="20"/>
         </w:rPr>
-        <w:t>recursive_multiplication</w:t>
-      </w:r>
+        <w:t>recursive_</w:t>
+      </w:r>
+      <w:proofErr w:type="gramStart"/>
+      <w:r>
+        <w:rPr>
+          <w:rFonts w:ascii="Courier New" w:hAnsi="Courier New" w:cs="Courier New"/>
+          <w:color w:val="2A6099"/>
+          <w:szCs w:val="20"/>
+        </w:rPr>
+        <w:t>multiplication</w:t>
+      </w:r>
+      <w:proofErr w:type="spellEnd"/>
       <w:r>
         <w:rPr>
           <w:rFonts w:ascii="Courier New" w:hAnsi="Courier New" w:cs="Courier New"/>
           <w:color w:val="000000"/>
           <w:szCs w:val="20"/>
         </w:rPr>
-        <w:t xml:space="preserve">(a, b - </w:t>
+        <w:t>(</w:t>
+      </w:r>
+      <w:proofErr w:type="gramEnd"/>
+      <w:r>
+        <w:rPr>
+          <w:rFonts w:ascii="Courier New" w:hAnsi="Courier New" w:cs="Courier New"/>
+          <w:color w:val="000000"/>
+          <w:szCs w:val="20"/>
+        </w:rPr>
+        <w:t xml:space="preserve">a, b - </w:t>
       </w:r>
       <w:r>
         <w:rPr>
@@ -2705,15 +2837,59 @@
         </w:rPr>
         <w:t>(3 marks)</w:t>
       </w:r>
-      <w:r>
-        <w:rPr>
-          <w:rFonts w:ascii="Times New Roman" w:eastAsia="Aptos" w:hAnsi="Times New Roman" w:cs="Times New Roman"/>
-          <w:b/>
-          <w:bCs/>
-          <w:sz w:val="24"/>
-          <w:szCs w:val="24"/>
-        </w:rPr>
-        <w:br/>
+    </w:p>
+    <w:p>
+      <w:pPr>
+        <w:spacing w:after="144"/>
+        <w:ind w:left="720"/>
+        <w:rPr>
+          <w:rFonts w:ascii="Times New Roman" w:eastAsia="Aptos" w:hAnsi="Times New Roman" w:cs="Times New Roman"/>
+          <w:sz w:val="24"/>
+          <w:szCs w:val="24"/>
+        </w:rPr>
+      </w:pPr>
+      <w:r>
+        <w:rPr>
+          <w:rFonts w:ascii="Times New Roman" w:eastAsia="Aptos" w:hAnsi="Times New Roman" w:cs="Times New Roman"/>
+          <w:sz w:val="24"/>
+          <w:szCs w:val="24"/>
+        </w:rPr>
+        <w:lastRenderedPageBreak/>
+        <w:drawing>
+          <wp:inline distT="0" distB="0" distL="0" distR="0" wp14:anchorId="53BB077C" wp14:editId="491B110A">
+            <wp:extent cx="2772162" cy="6468378"/>
+            <wp:effectExtent l="0" t="0" r="9525" b="8890"/>
+            <wp:docPr id="1281086810" name="Picture 1" descr="A black background with white numbers and symbols&#10;&#10;Description automatically generated"/>
+            <wp:cNvGraphicFramePr>
+              <a:graphicFrameLocks xmlns:a="http://schemas.openxmlformats.org/drawingml/2006/main" noChangeAspect="1"/>
+            </wp:cNvGraphicFramePr>
+            <a:graphic xmlns:a="http://schemas.openxmlformats.org/drawingml/2006/main">
+              <a:graphicData uri="http://schemas.openxmlformats.org/drawingml/2006/picture">
+                <pic:pic xmlns:pic="http://schemas.openxmlformats.org/drawingml/2006/picture">
+                  <pic:nvPicPr>
+                    <pic:cNvPr id="1281086810" name="Picture 1" descr="A black background with white numbers and symbols&#10;&#10;Description automatically generated"/>
+                    <pic:cNvPicPr/>
+                  </pic:nvPicPr>
+                  <pic:blipFill>
+                    <a:blip r:embed="rId10"/>
+                    <a:stretch>
+                      <a:fillRect/>
+                    </a:stretch>
+                  </pic:blipFill>
+                  <pic:spPr>
+                    <a:xfrm>
+                      <a:off x="0" y="0"/>
+                      <a:ext cx="2772162" cy="6468378"/>
+                    </a:xfrm>
+                    <a:prstGeom prst="rect">
+                      <a:avLst/>
+                    </a:prstGeom>
+                  </pic:spPr>
+                </pic:pic>
+              </a:graphicData>
+            </a:graphic>
+          </wp:inline>
+        </w:drawing>
       </w:r>
     </w:p>
     <w:p>
@@ -2814,6 +2990,7 @@
     </w:p>
     <w:p>
       <w:pPr>
+        <w:pStyle w:val="ListParagraph"/>
         <w:spacing w:after="144"/>
         <w:rPr>
           <w:rFonts w:ascii="Times New Roman" w:eastAsia="Aptos" w:hAnsi="Times New Roman" w:cs="Times New Roman"/>
@@ -2826,6 +3003,7 @@
     </w:p>
     <w:p>
       <w:pPr>
+        <w:pStyle w:val="ListParagraph"/>
         <w:spacing w:after="144"/>
         <w:rPr>
           <w:rFonts w:ascii="Times New Roman" w:eastAsia="Aptos" w:hAnsi="Times New Roman" w:cs="Times New Roman"/>
@@ -2834,6 +3012,17 @@
         </w:rPr>
       </w:pPr>
       <w:r>
+        <w:rPr>
+          <w:rFonts w:ascii="Times New Roman" w:eastAsia="Aptos" w:hAnsi="Times New Roman" w:cs="Times New Roman"/>
+          <w:sz w:val="24"/>
+          <w:szCs w:val="24"/>
+        </w:rPr>
+        <w:t>The function works . . . no need for edits (?)</w:t>
+      </w:r>
+    </w:p>
+    <w:p>
+      <w:pPr>
+        <w:spacing w:after="144"/>
         <w:rPr>
           <w:rFonts w:ascii="Times New Roman" w:eastAsia="Aptos" w:hAnsi="Times New Roman" w:cs="Times New Roman"/>
           <w:b/>
@@ -2841,8 +3030,17 @@
           <w:sz w:val="24"/>
           <w:szCs w:val="24"/>
         </w:rPr>
-        <w:t>(</w:t>
-      </w:r>
+      </w:pPr>
+    </w:p>
+    <w:p>
+      <w:pPr>
+        <w:spacing w:after="144"/>
+        <w:rPr>
+          <w:rFonts w:ascii="Times New Roman" w:eastAsia="Aptos" w:hAnsi="Times New Roman" w:cs="Times New Roman"/>
+          <w:sz w:val="24"/>
+          <w:szCs w:val="24"/>
+        </w:rPr>
+      </w:pPr>
       <w:r>
         <w:rPr>
           <w:rFonts w:ascii="Times New Roman" w:eastAsia="Aptos" w:hAnsi="Times New Roman" w:cs="Times New Roman"/>
@@ -2851,7 +3049,8 @@
           <w:sz w:val="24"/>
           <w:szCs w:val="24"/>
         </w:rPr>
-        <w:t>7</w:t>
+        <w:lastRenderedPageBreak/>
+        <w:t>(</w:t>
       </w:r>
       <w:r>
         <w:rPr>
@@ -2861,7 +3060,7 @@
           <w:sz w:val="24"/>
           <w:szCs w:val="24"/>
         </w:rPr>
-        <w:t xml:space="preserve"> marks total, </w:t>
+        <w:t>7</w:t>
       </w:r>
       <w:r>
         <w:rPr>
@@ -2871,7 +3070,7 @@
           <w:sz w:val="24"/>
           <w:szCs w:val="24"/>
         </w:rPr>
-        <w:t xml:space="preserve">1 </w:t>
+        <w:t xml:space="preserve"> marks total, </w:t>
       </w:r>
       <w:r>
         <w:rPr>
@@ -2881,7 +3080,7 @@
           <w:sz w:val="24"/>
           <w:szCs w:val="24"/>
         </w:rPr>
-        <w:t xml:space="preserve">for </w:t>
+        <w:t xml:space="preserve">1 </w:t>
       </w:r>
       <w:r>
         <w:rPr>
@@ -2891,7 +3090,7 @@
           <w:sz w:val="24"/>
           <w:szCs w:val="24"/>
         </w:rPr>
-        <w:t>docstrings</w:t>
+        <w:t xml:space="preserve">for </w:t>
       </w:r>
       <w:r>
         <w:rPr>
@@ -2901,7 +3100,7 @@
           <w:sz w:val="24"/>
           <w:szCs w:val="24"/>
         </w:rPr>
-        <w:t>/file header/variable naming/comments</w:t>
+        <w:t>docstrings</w:t>
       </w:r>
       <w:r>
         <w:rPr>
@@ -2911,6 +3110,16 @@
           <w:sz w:val="24"/>
           <w:szCs w:val="24"/>
         </w:rPr>
+        <w:t>/file header/variable naming/comments</w:t>
+      </w:r>
+      <w:r>
+        <w:rPr>
+          <w:rFonts w:ascii="Times New Roman" w:eastAsia="Aptos" w:hAnsi="Times New Roman" w:cs="Times New Roman"/>
+          <w:b/>
+          <w:bCs/>
+          <w:sz w:val="24"/>
+          <w:szCs w:val="24"/>
+        </w:rPr>
         <w:t>)</w:t>
       </w:r>
       <w:r>
@@ -2932,17 +3141,6 @@
         </w:rPr>
       </w:pPr>
       <w:r>
-        <w:rPr>
-          <w:rFonts w:ascii="Times New Roman" w:eastAsia="Aptos" w:hAnsi="Times New Roman" w:cs="Times New Roman"/>
-          <w:sz w:val="24"/>
-          <w:szCs w:val="24"/>
-        </w:rPr>
-        <w:br w:type="page"/>
-      </w:r>
-    </w:p>
-    <w:p>
-      <w:pPr>
-        <w:spacing w:after="144"/>
         <w:rPr>
           <w:rFonts w:ascii="Times New Roman" w:eastAsia="Aptos SemiBold" w:hAnsi="Times New Roman" w:cs="Times New Roman"/>
           <w:b/>
@@ -2950,7 +3148,8 @@
           <w:sz w:val="32"/>
           <w:szCs w:val="32"/>
         </w:rPr>
-      </w:pPr>
+        <w:t xml:space="preserve">Question </w:t>
+      </w:r>
       <w:r>
         <w:rPr>
           <w:rFonts w:ascii="Times New Roman" w:eastAsia="Aptos SemiBold" w:hAnsi="Times New Roman" w:cs="Times New Roman"/>
@@ -2959,8 +3158,7 @@
           <w:sz w:val="32"/>
           <w:szCs w:val="32"/>
         </w:rPr>
-        <w:lastRenderedPageBreak/>
-        <w:t xml:space="preserve">Question </w:t>
+        <w:t>3</w:t>
       </w:r>
       <w:r>
         <w:rPr>
@@ -2970,7 +3168,7 @@
           <w:sz w:val="32"/>
           <w:szCs w:val="32"/>
         </w:rPr>
-        <w:t>3</w:t>
+        <w:t xml:space="preserve">: </w:t>
       </w:r>
       <w:r>
         <w:rPr>
@@ -2980,16 +3178,6 @@
           <w:sz w:val="32"/>
           <w:szCs w:val="32"/>
         </w:rPr>
-        <w:t xml:space="preserve">: </w:t>
-      </w:r>
-      <w:r>
-        <w:rPr>
-          <w:rFonts w:ascii="Times New Roman" w:eastAsia="Aptos SemiBold" w:hAnsi="Times New Roman" w:cs="Times New Roman"/>
-          <w:b/>
-          <w:bCs/>
-          <w:sz w:val="32"/>
-          <w:szCs w:val="32"/>
-        </w:rPr>
         <w:t xml:space="preserve">Rigid Read-in </w:t>
       </w:r>
     </w:p>
@@ -3080,7 +3268,16 @@
           <w:sz w:val="24"/>
           <w:szCs w:val="24"/>
         </w:rPr>
-        <w:t>. In particular</w:t>
+        <w:t xml:space="preserve">. </w:t>
+      </w:r>
+      <w:proofErr w:type="gramStart"/>
+      <w:r>
+        <w:rPr>
+          <w:rFonts w:ascii="Times New Roman" w:eastAsia="Aptos SemiBold" w:hAnsi="Times New Roman" w:cs="Times New Roman"/>
+          <w:sz w:val="24"/>
+          <w:szCs w:val="24"/>
+        </w:rPr>
+        <w:t>In particular</w:t>
       </w:r>
       <w:r>
         <w:rPr>
@@ -3104,7 +3301,16 @@
           <w:sz w:val="24"/>
           <w:szCs w:val="24"/>
         </w:rPr>
-        <w:t xml:space="preserve">we will look at </w:t>
+        <w:t>we</w:t>
+      </w:r>
+      <w:proofErr w:type="gramEnd"/>
+      <w:r>
+        <w:rPr>
+          <w:rFonts w:ascii="Times New Roman" w:eastAsia="Aptos SemiBold" w:hAnsi="Times New Roman" w:cs="Times New Roman"/>
+          <w:sz w:val="24"/>
+          <w:szCs w:val="24"/>
+        </w:rPr>
+        <w:t xml:space="preserve"> will look at </w:t>
       </w:r>
       <w:r>
         <w:rPr>
@@ -3259,7 +3465,45 @@
           <w:sz w:val="24"/>
           <w:szCs w:val="24"/>
         </w:rPr>
-        <w:t>Using one of `np.genfromtxt`,  or `np.loadtxt` from NumPy, read in both the position</w:t>
+        <w:t>Using one of `</w:t>
+      </w:r>
+      <w:proofErr w:type="spellStart"/>
+      <w:proofErr w:type="gramStart"/>
+      <w:r>
+        <w:rPr>
+          <w:rFonts w:ascii="Times New Roman" w:eastAsia="Aptos" w:hAnsi="Times New Roman" w:cs="Times New Roman"/>
+          <w:sz w:val="24"/>
+          <w:szCs w:val="24"/>
+        </w:rPr>
+        <w:t>np.genfromtxt</w:t>
+      </w:r>
+      <w:proofErr w:type="spellEnd"/>
+      <w:proofErr w:type="gramEnd"/>
+      <w:r>
+        <w:rPr>
+          <w:rFonts w:ascii="Times New Roman" w:eastAsia="Aptos" w:hAnsi="Times New Roman" w:cs="Times New Roman"/>
+          <w:sz w:val="24"/>
+          <w:szCs w:val="24"/>
+        </w:rPr>
+        <w:t>`,  or `</w:t>
+      </w:r>
+      <w:proofErr w:type="spellStart"/>
+      <w:r>
+        <w:rPr>
+          <w:rFonts w:ascii="Times New Roman" w:eastAsia="Aptos" w:hAnsi="Times New Roman" w:cs="Times New Roman"/>
+          <w:sz w:val="24"/>
+          <w:szCs w:val="24"/>
+        </w:rPr>
+        <w:t>np.loadtxt</w:t>
+      </w:r>
+      <w:proofErr w:type="spellEnd"/>
+      <w:r>
+        <w:rPr>
+          <w:rFonts w:ascii="Times New Roman" w:eastAsia="Aptos" w:hAnsi="Times New Roman" w:cs="Times New Roman"/>
+          <w:sz w:val="24"/>
+          <w:szCs w:val="24"/>
+        </w:rPr>
+        <w:t>` from NumPy, read in both the position</w:t>
       </w:r>
       <w:r>
         <w:rPr>
@@ -3659,6 +3903,7 @@
         </w:rPr>
         <w:t>seful NumPy functions for this might include `</w:t>
       </w:r>
+      <w:proofErr w:type="spellStart"/>
       <w:r>
         <w:rPr>
           <w:rFonts w:ascii="Times New Roman" w:eastAsia="Aptos" w:hAnsi="Times New Roman" w:cs="Times New Roman"/>
@@ -3667,6 +3912,7 @@
         </w:rPr>
         <w:t>argmin</w:t>
       </w:r>
+      <w:proofErr w:type="spellEnd"/>
       <w:r>
         <w:rPr>
           <w:rFonts w:ascii="Times New Roman" w:eastAsia="Aptos" w:hAnsi="Times New Roman" w:cs="Times New Roman"/>
@@ -3833,8 +4079,8 @@
       </w:pPr>
     </w:p>
     <w:sectPr>
-      <w:headerReference w:type="default" r:id="rId10"/>
-      <w:footerReference w:type="default" r:id="rId11"/>
+      <w:headerReference w:type="default" r:id="rId11"/>
+      <w:footerReference w:type="default" r:id="rId12"/>
       <w:pgSz w:w="12240" w:h="15840"/>
       <w:pgMar w:top="1440" w:right="1440" w:bottom="1440" w:left="1440" w:header="720" w:footer="720" w:gutter="0"/>
       <w:cols w:space="720"/>

</xml_diff>